<commit_message>
lab week 3: improvements to lab sheet text
</commit_message>
<xml_diff>
--- a/Week3/labWeek3.docx
+++ b/Week3/labWeek3.docx
@@ -9,6 +9,8 @@
       <w:r>
         <w:t>COM2004</w:t>
       </w:r>
+      <w:bookmarkStart w:id="0" w:name="_GoBack"/>
+      <w:bookmarkEnd w:id="0"/>
       <w:r>
         <w:t>/3004</w:t>
       </w:r>
@@ -24,7 +26,10 @@
         <w:pStyle w:val="Heading1"/>
       </w:pPr>
       <w:r>
-        <w:t>Computing Expectations via Numeric</w:t>
+        <w:t>Computing Expectations by using</w:t>
+      </w:r>
+      <w:r>
+        <w:t xml:space="preserve"> Numeric</w:t>
       </w:r>
       <w:r>
         <w:t>al</w:t>
@@ -105,7 +110,22 @@
           <w:rFonts w:ascii="Arial" w:hAnsi="Arial"/>
           <w:b/>
         </w:rPr>
-        <w:t xml:space="preserve">some advanced </w:t>
+        <w:t xml:space="preserve">some </w:t>
+      </w:r>
+      <w:r>
+        <w:rPr>
+          <w:rFonts w:ascii="Arial" w:hAnsi="Arial"/>
+          <w:b/>
+          <w:i/>
+        </w:rPr>
+        <w:t>advanced</w:t>
+      </w:r>
+      <w:r>
+        <w:rPr>
+          <w:rFonts w:ascii="Arial" w:hAnsi="Arial"/>
+          <w:b/>
+        </w:rPr>
+        <w:t xml:space="preserve"> </w:t>
       </w:r>
       <w:r>
         <w:rPr>
@@ -187,16 +207,28 @@
     </w:p>
     <w:p>
       <w:r>
-        <w:t xml:space="preserve">In the lecture notes we have seen that expectations of </w:t>
+        <w:t>In the lecture notes we have seen that expectations</w:t>
+      </w:r>
+      <w:r>
+        <w:t xml:space="preserve"> </w:t>
+      </w:r>
+      <w:r>
+        <w:t xml:space="preserve">of </w:t>
       </w:r>
       <w:r>
         <w:t xml:space="preserve">continuous </w:t>
       </w:r>
       <w:r>
-        <w:t>random variables are compu</w:t>
-      </w:r>
-      <w:r>
-        <w:t>ted by integration. In the lectures we have used ‘analytic’</w:t>
+        <w:t>random variables (e.g. means and variances) can be</w:t>
+      </w:r>
+      <w:r>
+        <w:t xml:space="preserve"> compu</w:t>
+      </w:r>
+      <w:r>
+        <w:t>ted from the probability density function by</w:t>
+      </w:r>
+      <w:r>
+        <w:t xml:space="preserve"> integration. In the lectures we have used ‘analytic’</w:t>
       </w:r>
       <w:r>
         <w:t xml:space="preserve"> integratio</w:t>
@@ -211,13 +243,31 @@
         <w:t>.</w:t>
       </w:r>
       <w:r>
-        <w:t xml:space="preserve"> In such case we can resort to approximate numerical techniques. There are two main approaches we can take,</w:t>
+        <w:t xml:space="preserve"> In such case</w:t>
+      </w:r>
+      <w:r>
+        <w:t>s</w:t>
+      </w:r>
+      <w:r>
+        <w:t xml:space="preserve"> we can resort to approximate numerical techniques</w:t>
+      </w:r>
+      <w:r>
+        <w:t xml:space="preserve"> to compute the mean and variance</w:t>
+      </w:r>
+      <w:r>
+        <w:t>. There are two main approaches we can take,</w:t>
       </w:r>
       <w:r>
         <w:t xml:space="preserve"> </w:t>
       </w:r>
       <w:r>
-        <w:t xml:space="preserve"> i/ monte-carlo sampling:  (i.e. generating samples from the the distribution and computing their statistics directly). </w:t>
+        <w:t xml:space="preserve"> i/ monte-carlo sampling:  (i.e. </w:t>
+      </w:r>
+      <w:r>
+        <w:t xml:space="preserve">generating samples from the </w:t>
+      </w:r>
+      <w:r>
+        <w:t xml:space="preserve">distribution and computing their statistics directly). </w:t>
       </w:r>
       <w:r>
         <w:t xml:space="preserve"> </w:t>
@@ -338,8 +388,6 @@
         <w:keepNext/>
         <w:ind w:left="2160"/>
       </w:pPr>
-      <w:bookmarkStart w:id="0" w:name="_GoBack"/>
-      <w:bookmarkEnd w:id="0"/>
       <w:r>
         <w:rPr>
           <w:noProof/>
@@ -403,14 +451,27 @@
       <w:r>
         <w:t xml:space="preserve">Figure </w:t>
       </w:r>
-      <w:fldSimple w:instr=" SEQ Figure \* ARABIC ">
-        <w:r>
-          <w:rPr>
-            <w:noProof/>
-          </w:rPr>
-          <w:t>1</w:t>
-        </w:r>
-      </w:fldSimple>
+      <w:r>
+        <w:fldChar w:fldCharType="begin"/>
+      </w:r>
+      <w:r>
+        <w:instrText xml:space="preserve"> SEQ Figure \* ARABIC </w:instrText>
+      </w:r>
+      <w:r>
+        <w:fldChar w:fldCharType="separate"/>
+      </w:r>
+      <w:r>
+        <w:rPr>
+          <w:noProof/>
+        </w:rPr>
+        <w:t>1</w:t>
+      </w:r>
+      <w:r>
+        <w:rPr>
+          <w:noProof/>
+        </w:rPr>
+        <w:fldChar w:fldCharType="end"/>
+      </w:r>
       <w:r>
         <w:t>: The area under the curve is approximated by the area of the rectangles.</w:t>
       </w:r>
@@ -561,7 +622,25 @@
         <w:t>function</w:t>
       </w:r>
       <w:r>
-        <w:t xml:space="preserve"> – we are passing a function to a function. In Java you would do this by wrapping the function in an object. In MATLAB you can do it directly by using the ‘@’ symbol. </w:t>
+        <w:t xml:space="preserve"> – we are passing a funct</w:t>
+      </w:r>
+      <w:r>
+        <w:t>ion to a function. In Java you c</w:t>
+      </w:r>
+      <w:r>
+        <w:t>ould do this by wr</w:t>
+      </w:r>
+      <w:r>
+        <w:t>apping the function in a class and passing an object of that class</w:t>
+      </w:r>
+      <w:r>
+        <w:t>. In MATLAB you can</w:t>
+      </w:r>
+      <w:r>
+        <w:t xml:space="preserve">  pass functions</w:t>
+      </w:r>
+      <w:r>
+        <w:t xml:space="preserve"> directly by using the ‘@’ symbol. </w:t>
       </w:r>
       <w:r>
         <w:t>L</w:t>
@@ -602,7 +681,13 @@
         <w:t xml:space="preserve">function </w:t>
       </w:r>
       <w:r>
-        <w:t xml:space="preserve">squared </w:t>
+        <w:rPr>
+          <w:rFonts w:ascii="Courier New" w:hAnsi="Courier New"/>
+        </w:rPr>
+        <w:t>squared</w:t>
+      </w:r>
+      <w:r>
+        <w:t xml:space="preserve"> </w:t>
       </w:r>
       <w:r>
         <w:t>like this</w:t>
@@ -894,10 +979,22 @@
         <w:t>x</w:t>
       </w:r>
       <w:r>
+        <w:rPr>
+          <w:rFonts w:ascii="Courier New" w:hAnsi="Courier New" w:cs="Courier New"/>
+        </w:rPr>
+        <w:t xml:space="preserve">. </w:t>
+      </w:r>
+      <w:r>
+        <w:t>We can do this</w:t>
+      </w:r>
+      <w:r>
         <w:t xml:space="preserve"> </w:t>
       </w:r>
       <w:r>
-        <w:t xml:space="preserve">using the </w:t>
+        <w:t>using MATLAB’s</w:t>
+      </w:r>
+      <w:r>
+        <w:t xml:space="preserve"> </w:t>
       </w:r>
       <w:r>
         <w:rPr>
@@ -906,7 +1003,7 @@
         <w:t>linspace</w:t>
       </w:r>
       <w:r>
-        <w:t xml:space="preserve"> command</w:t>
+        <w:t xml:space="preserve"> function</w:t>
       </w:r>
     </w:p>
     <w:p>
@@ -931,7 +1028,13 @@
     </w:p>
     <w:p>
       <w:r>
-        <w:t>We then pass the vector x to our function in the usual way.</w:t>
+        <w:t>We then pass the vector x to our function</w:t>
+      </w:r>
+      <w:r>
+        <w:t xml:space="preserve"> f()</w:t>
+      </w:r>
+      <w:r>
+        <w:t xml:space="preserve"> in the usual way.</w:t>
       </w:r>
     </w:p>
     <w:p>
@@ -4815,7 +4918,7 @@
 </file>
 
 <file path=customXml/itemProps1.xml><?xml version="1.0" encoding="utf-8"?>
-<ds:datastoreItem xmlns:ds="http://schemas.openxmlformats.org/officeDocument/2006/customXml" ds:itemID="{0ADC2830-02C0-6544-84BE-63D036322005}">
+<ds:datastoreItem xmlns:ds="http://schemas.openxmlformats.org/officeDocument/2006/customXml" ds:itemID="{24A98F4A-8817-C24F-BFCE-7EE10BA2AC86}">
   <ds:schemaRefs>
     <ds:schemaRef ds:uri="http://schemas.openxmlformats.org/officeDocument/2006/bibliography"/>
   </ds:schemaRefs>

</xml_diff>

<commit_message>
updates to lab week3
</commit_message>
<xml_diff>
--- a/Week3/labWeek3.docx
+++ b/Week3/labWeek3.docx
@@ -9,6 +9,8 @@
       <w:r>
         <w:t>COM2004</w:t>
       </w:r>
+      <w:bookmarkStart w:id="0" w:name="_GoBack"/>
+      <w:bookmarkEnd w:id="0"/>
       <w:r>
         <w:t>/3004</w:t>
       </w:r>
@@ -24,7 +26,10 @@
         <w:pStyle w:val="Heading1"/>
       </w:pPr>
       <w:r>
-        <w:t>Computing Expectations via Numeric</w:t>
+        <w:t>Computing Expectations by using</w:t>
+      </w:r>
+      <w:r>
+        <w:t xml:space="preserve"> Numeric</w:t>
       </w:r>
       <w:r>
         <w:t>al</w:t>
@@ -105,7 +110,22 @@
           <w:rFonts w:ascii="Arial" w:hAnsi="Arial"/>
           <w:b/>
         </w:rPr>
-        <w:t xml:space="preserve">some advanced </w:t>
+        <w:t xml:space="preserve">some </w:t>
+      </w:r>
+      <w:r>
+        <w:rPr>
+          <w:rFonts w:ascii="Arial" w:hAnsi="Arial"/>
+          <w:b/>
+          <w:i/>
+        </w:rPr>
+        <w:t>advanced</w:t>
+      </w:r>
+      <w:r>
+        <w:rPr>
+          <w:rFonts w:ascii="Arial" w:hAnsi="Arial"/>
+          <w:b/>
+        </w:rPr>
+        <w:t xml:space="preserve"> </w:t>
       </w:r>
       <w:r>
         <w:rPr>
@@ -187,16 +207,28 @@
     </w:p>
     <w:p>
       <w:r>
-        <w:t xml:space="preserve">In the lecture notes we have seen that expectations of </w:t>
+        <w:t>In the lecture notes we have seen that expectations</w:t>
+      </w:r>
+      <w:r>
+        <w:t xml:space="preserve"> </w:t>
+      </w:r>
+      <w:r>
+        <w:t xml:space="preserve">of </w:t>
       </w:r>
       <w:r>
         <w:t xml:space="preserve">continuous </w:t>
       </w:r>
       <w:r>
-        <w:t>random variables are compu</w:t>
-      </w:r>
-      <w:r>
-        <w:t>ted by integration. In the lectures we have used ‘analytic’</w:t>
+        <w:t>random variables (e.g. means and variances) can be</w:t>
+      </w:r>
+      <w:r>
+        <w:t xml:space="preserve"> compu</w:t>
+      </w:r>
+      <w:r>
+        <w:t>ted from the probability density function by</w:t>
+      </w:r>
+      <w:r>
+        <w:t xml:space="preserve"> integration. In the lectures we have used ‘analytic’</w:t>
       </w:r>
       <w:r>
         <w:t xml:space="preserve"> integratio</w:t>
@@ -211,13 +243,31 @@
         <w:t>.</w:t>
       </w:r>
       <w:r>
-        <w:t xml:space="preserve"> In such case we can resort to approximate numerical techniques. There are two main approaches we can take,</w:t>
+        <w:t xml:space="preserve"> In such case</w:t>
+      </w:r>
+      <w:r>
+        <w:t>s</w:t>
+      </w:r>
+      <w:r>
+        <w:t xml:space="preserve"> we can resort to approximate numerical techniques</w:t>
+      </w:r>
+      <w:r>
+        <w:t xml:space="preserve"> to compute the mean and variance</w:t>
+      </w:r>
+      <w:r>
+        <w:t>. There are two main approaches we can take,</w:t>
       </w:r>
       <w:r>
         <w:t xml:space="preserve"> </w:t>
       </w:r>
       <w:r>
-        <w:t xml:space="preserve"> i/ monte-carlo sampling:  (i.e. generating samples from the the distribution and computing their statistics directly). </w:t>
+        <w:t xml:space="preserve"> i/ monte-carlo sampling:  (i.e. </w:t>
+      </w:r>
+      <w:r>
+        <w:t xml:space="preserve">generating samples from the </w:t>
+      </w:r>
+      <w:r>
+        <w:t xml:space="preserve">distribution and computing their statistics directly). </w:t>
       </w:r>
       <w:r>
         <w:t xml:space="preserve"> </w:t>
@@ -338,8 +388,6 @@
         <w:keepNext/>
         <w:ind w:left="2160"/>
       </w:pPr>
-      <w:bookmarkStart w:id="0" w:name="_GoBack"/>
-      <w:bookmarkEnd w:id="0"/>
       <w:r>
         <w:rPr>
           <w:noProof/>
@@ -403,14 +451,27 @@
       <w:r>
         <w:t xml:space="preserve">Figure </w:t>
       </w:r>
-      <w:fldSimple w:instr=" SEQ Figure \* ARABIC ">
-        <w:r>
-          <w:rPr>
-            <w:noProof/>
-          </w:rPr>
-          <w:t>1</w:t>
-        </w:r>
-      </w:fldSimple>
+      <w:r>
+        <w:fldChar w:fldCharType="begin"/>
+      </w:r>
+      <w:r>
+        <w:instrText xml:space="preserve"> SEQ Figure \* ARABIC </w:instrText>
+      </w:r>
+      <w:r>
+        <w:fldChar w:fldCharType="separate"/>
+      </w:r>
+      <w:r>
+        <w:rPr>
+          <w:noProof/>
+        </w:rPr>
+        <w:t>1</w:t>
+      </w:r>
+      <w:r>
+        <w:rPr>
+          <w:noProof/>
+        </w:rPr>
+        <w:fldChar w:fldCharType="end"/>
+      </w:r>
       <w:r>
         <w:t>: The area under the curve is approximated by the area of the rectangles.</w:t>
       </w:r>
@@ -561,7 +622,25 @@
         <w:t>function</w:t>
       </w:r>
       <w:r>
-        <w:t xml:space="preserve"> – we are passing a function to a function. In Java you would do this by wrapping the function in an object. In MATLAB you can do it directly by using the ‘@’ symbol. </w:t>
+        <w:t xml:space="preserve"> – we are passing a funct</w:t>
+      </w:r>
+      <w:r>
+        <w:t>ion to a function. In Java you c</w:t>
+      </w:r>
+      <w:r>
+        <w:t>ould do this by wr</w:t>
+      </w:r>
+      <w:r>
+        <w:t>apping the function in a class and passing an object of that class</w:t>
+      </w:r>
+      <w:r>
+        <w:t>. In MATLAB you can</w:t>
+      </w:r>
+      <w:r>
+        <w:t xml:space="preserve">  pass functions</w:t>
+      </w:r>
+      <w:r>
+        <w:t xml:space="preserve"> directly by using the ‘@’ symbol. </w:t>
       </w:r>
       <w:r>
         <w:t>L</w:t>
@@ -602,7 +681,13 @@
         <w:t xml:space="preserve">function </w:t>
       </w:r>
       <w:r>
-        <w:t xml:space="preserve">squared </w:t>
+        <w:rPr>
+          <w:rFonts w:ascii="Courier New" w:hAnsi="Courier New"/>
+        </w:rPr>
+        <w:t>squared</w:t>
+      </w:r>
+      <w:r>
+        <w:t xml:space="preserve"> </w:t>
       </w:r>
       <w:r>
         <w:t>like this</w:t>
@@ -894,10 +979,22 @@
         <w:t>x</w:t>
       </w:r>
       <w:r>
+        <w:rPr>
+          <w:rFonts w:ascii="Courier New" w:hAnsi="Courier New" w:cs="Courier New"/>
+        </w:rPr>
+        <w:t xml:space="preserve">. </w:t>
+      </w:r>
+      <w:r>
+        <w:t>We can do this</w:t>
+      </w:r>
+      <w:r>
         <w:t xml:space="preserve"> </w:t>
       </w:r>
       <w:r>
-        <w:t xml:space="preserve">using the </w:t>
+        <w:t>using MATLAB’s</w:t>
+      </w:r>
+      <w:r>
+        <w:t xml:space="preserve"> </w:t>
       </w:r>
       <w:r>
         <w:rPr>
@@ -906,7 +1003,7 @@
         <w:t>linspace</w:t>
       </w:r>
       <w:r>
-        <w:t xml:space="preserve"> command</w:t>
+        <w:t xml:space="preserve"> function</w:t>
       </w:r>
     </w:p>
     <w:p>
@@ -931,7 +1028,13 @@
     </w:p>
     <w:p>
       <w:r>
-        <w:t>We then pass the vector x to our function in the usual way.</w:t>
+        <w:t>We then pass the vector x to our function</w:t>
+      </w:r>
+      <w:r>
+        <w:t xml:space="preserve"> f()</w:t>
+      </w:r>
+      <w:r>
+        <w:t xml:space="preserve"> in the usual way.</w:t>
       </w:r>
     </w:p>
     <w:p>
@@ -4815,7 +4918,7 @@
 </file>
 
 <file path=customXml/itemProps1.xml><?xml version="1.0" encoding="utf-8"?>
-<ds:datastoreItem xmlns:ds="http://schemas.openxmlformats.org/officeDocument/2006/customXml" ds:itemID="{0ADC2830-02C0-6544-84BE-63D036322005}">
+<ds:datastoreItem xmlns:ds="http://schemas.openxmlformats.org/officeDocument/2006/customXml" ds:itemID="{24A98F4A-8817-C24F-BFCE-7EE10BA2AC86}">
   <ds:schemaRefs>
     <ds:schemaRef ds:uri="http://schemas.openxmlformats.org/officeDocument/2006/bibliography"/>
   </ds:schemaRefs>

</xml_diff>